<commit_message>
updated open house dates
</commit_message>
<xml_diff>
--- a/weeks/Week1ProjectProposalStudentName.docx
+++ b/weeks/Week1ProjectProposalStudentName.docx
@@ -1502,7 +1502,16 @@
               <w:t xml:space="preserve">Open </w:t>
             </w:r>
             <w:r>
-              <w:t>House Saturday, November __, 2016</w:t>
+              <w:t>House Saturday, November 12</w:t>
+            </w:r>
+            <w:r>
+              <w:rPr>
+                <w:vertAlign w:val="superscript"/>
+              </w:rPr>
+              <w:t>th</w:t>
+            </w:r>
+            <w:r>
+              <w:t>, 2016</w:t>
             </w:r>
             <w:r>
               <w:t xml:space="preserve"> from 10 a.m. - 2 p.m.</w:t>
@@ -2634,16 +2643,22 @@
               <w:spacing w:after="0" w:line="240" w:lineRule="auto"/>
             </w:pPr>
             <w:r>
-              <w:t>Saturday, April __</w:t>
-            </w:r>
-            <w:r>
-              <w:t>, 201</w:t>
-            </w:r>
-            <w:r>
-              <w:t>7</w:t>
+              <w:t>Saturday, April 8</w:t>
+            </w:r>
+            <w:r>
+              <w:rPr>
+                <w:vertAlign w:val="superscript"/>
+              </w:rPr>
+              <w:t>th</w:t>
             </w:r>
             <w:bookmarkStart w:id="0" w:name="_GoBack"/>
             <w:bookmarkEnd w:id="0"/>
+            <w:r>
+              <w:t>, 201</w:t>
+            </w:r>
+            <w:r>
+              <w:t>7</w:t>
+            </w:r>
           </w:p>
           <w:p>
             <w:pPr>

</xml_diff>